<commit_message>
docs: Dokumen Teknis finished
</commit_message>
<xml_diff>
--- a/Dokumen Teknis.docx
+++ b/Dokumen Teknis.docx
@@ -60,6 +60,9 @@
     </w:p>
     <w:p>
       <w:r>
+        <w:rPr>
+          <w:noProof/>
+        </w:rPr>
         <w:drawing>
           <wp:anchor distT="0" distB="0" distL="114300" distR="114300" simplePos="0" relativeHeight="251681792" behindDoc="1" locked="0" layoutInCell="1" allowOverlap="1" wp14:anchorId="152C2446" wp14:editId="1EE21F97">
             <wp:simplePos x="0" y="0"/>
@@ -210,8 +213,16 @@
         <w:rPr>
           <w:b/>
           <w:bCs/>
+          <w:color w:val="45B0E1" w:themeColor="accent1" w:themeTint="99"/>
         </w:rPr>
-        <w:t>TankScope</w:t>
+        <w:t>Tank</w:t>
+      </w:r>
+      <w:r>
+        <w:rPr>
+          <w:b/>
+          <w:bCs/>
+        </w:rPr>
+        <w:t>Scope</w:t>
       </w:r>
       <w:r>
         <w:t xml:space="preserve"> dapat digunakan secara bersamaan dengan tongkat pengukuran konvensional melalui klem yang ada pada perangkat sehingga data dapat dibandingkan di antara keduanya.</w:t>
@@ -2484,14 +2495,7 @@
                 <w:sz w:val="20"/>
                 <w:szCs w:val="20"/>
               </w:rPr>
-              <w:t>Kete</w:t>
-            </w:r>
-            <w:r>
-              <w:rPr>
-                <w:sz w:val="20"/>
-                <w:szCs w:val="20"/>
-              </w:rPr>
-              <w:t>litian ukur percepatan</w:t>
+              <w:t>Ketelitian ukur percepatan</w:t>
             </w:r>
           </w:p>
         </w:tc>
@@ -3484,6 +3488,9 @@
         </mc:AlternateContent>
       </w:r>
       <w:r>
+        <w:rPr>
+          <w:noProof/>
+        </w:rPr>
         <w:drawing>
           <wp:inline distT="0" distB="0" distL="0" distR="0" wp14:anchorId="47BF837B" wp14:editId="26612ADA">
             <wp:extent cx="5070836" cy="4242816"/>
@@ -4120,6 +4127,9 @@
         </mc:AlternateContent>
       </w:r>
       <w:r>
+        <w:rPr>
+          <w:noProof/>
+        </w:rPr>
         <w:drawing>
           <wp:inline distT="0" distB="0" distL="0" distR="0" wp14:anchorId="4B3D2310" wp14:editId="570CAF40">
             <wp:extent cx="4703673" cy="4540084"/>
@@ -4180,6 +4190,9 @@
         <w:jc w:val="center"/>
       </w:pPr>
       <w:r>
+        <w:rPr>
+          <w:noProof/>
+        </w:rPr>
         <w:drawing>
           <wp:inline distT="0" distB="0" distL="0" distR="0" wp14:anchorId="7BA05032" wp14:editId="7BA54D75">
             <wp:extent cx="4128669" cy="5106511"/>
@@ -4236,6 +4249,9 @@
         <w:jc w:val="center"/>
       </w:pPr>
       <w:r>
+        <w:rPr>
+          <w:noProof/>
+        </w:rPr>
         <w:drawing>
           <wp:inline distT="0" distB="0" distL="0" distR="0" wp14:anchorId="718C4047" wp14:editId="26B57303">
             <wp:extent cx="5827591" cy="3314700"/>
@@ -4293,9 +4309,740 @@
         <w:t xml:space="preserve"> Penggunaan</w:t>
       </w:r>
     </w:p>
-    <w:p/>
+    <w:p>
+      <w:pPr>
+        <w:pStyle w:val="Heading2"/>
+      </w:pPr>
+      <w:r>
+        <w:t>Nyala dan Mati Perangkat</w:t>
+      </w:r>
+    </w:p>
+    <w:p>
+      <w:r>
+        <w:t xml:space="preserve">Ketika perangkat berada dalam kondisi mati, </w:t>
+      </w:r>
+      <w:r>
+        <w:rPr>
+          <w:b/>
+          <w:bCs/>
+        </w:rPr>
+        <w:t>tekan tombol sekali</w:t>
+      </w:r>
+      <w:r>
+        <w:t xml:space="preserve"> untuk </w:t>
+      </w:r>
+      <w:r>
+        <w:rPr>
+          <w:b/>
+          <w:bCs/>
+        </w:rPr>
+        <w:t>menyalakan perangkat</w:t>
+      </w:r>
+      <w:r>
+        <w:t>. Display akan menampilkan tulisan</w:t>
+      </w:r>
+      <w:r>
+        <w:rPr>
+          <w:b/>
+          <w:bCs/>
+        </w:rPr>
+        <w:t xml:space="preserve"> </w:t>
+      </w:r>
+      <w:r>
+        <w:rPr>
+          <w:b/>
+          <w:bCs/>
+          <w:color w:val="45B0E1" w:themeColor="accent1" w:themeTint="99"/>
+        </w:rPr>
+        <w:t>Tank</w:t>
+      </w:r>
+      <w:r>
+        <w:rPr>
+          <w:b/>
+          <w:bCs/>
+        </w:rPr>
+        <w:t>Scope</w:t>
+      </w:r>
+      <w:r>
+        <w:t xml:space="preserve"> selama proses inisiasi, lalu pengguna akan dibawa ke menu utama dengan pilihan awal menu JARAK. Perangkat TankScope akan </w:t>
+      </w:r>
+      <w:r>
+        <w:rPr>
+          <w:b/>
+          <w:bCs/>
+        </w:rPr>
+        <w:t>mati secara otomatis</w:t>
+      </w:r>
+      <w:r>
+        <w:t xml:space="preserve"> ketika dibiarkan hidup selama </w:t>
+      </w:r>
+      <w:r>
+        <w:rPr>
+          <w:b/>
+          <w:bCs/>
+        </w:rPr>
+        <w:t>30 detik pada menu utama</w:t>
+      </w:r>
+      <w:r>
+        <w:t xml:space="preserve"> dan </w:t>
+      </w:r>
+      <w:r>
+        <w:rPr>
+          <w:b/>
+          <w:bCs/>
+        </w:rPr>
+        <w:t>5 menit pada saat pengukuran</w:t>
+      </w:r>
+      <w:r>
+        <w:t>.</w:t>
+      </w:r>
+    </w:p>
+    <w:p>
+      <w:pPr>
+        <w:ind w:firstLine="0"/>
+        <w:jc w:val="center"/>
+      </w:pPr>
+      <w:r>
+        <w:drawing>
+          <wp:inline distT="0" distB="0" distL="0" distR="0" wp14:anchorId="62C5D3D6" wp14:editId="74B7C44E">
+            <wp:extent cx="3888000" cy="1298501"/>
+            <wp:effectExtent l="0" t="0" r="0" b="0"/>
+            <wp:docPr id="2000257841" name="Picture 1"/>
+            <wp:cNvGraphicFramePr>
+              <a:graphicFrameLocks xmlns:a="http://schemas.openxmlformats.org/drawingml/2006/main" noChangeAspect="1"/>
+            </wp:cNvGraphicFramePr>
+            <a:graphic xmlns:a="http://schemas.openxmlformats.org/drawingml/2006/main">
+              <a:graphicData uri="http://schemas.openxmlformats.org/drawingml/2006/picture">
+                <pic:pic xmlns:pic="http://schemas.openxmlformats.org/drawingml/2006/picture">
+                  <pic:nvPicPr>
+                    <pic:cNvPr id="2000257841" name=""/>
+                    <pic:cNvPicPr/>
+                  </pic:nvPicPr>
+                  <pic:blipFill rotWithShape="1">
+                    <a:blip r:embed="rId12"/>
+                    <a:srcRect l="-377" t="18706" r="5179" b="24848"/>
+                    <a:stretch>
+                      <a:fillRect/>
+                    </a:stretch>
+                  </pic:blipFill>
+                  <pic:spPr bwMode="auto">
+                    <a:xfrm>
+                      <a:off x="0" y="0"/>
+                      <a:ext cx="3888000" cy="1298501"/>
+                    </a:xfrm>
+                    <a:prstGeom prst="rect">
+                      <a:avLst/>
+                    </a:prstGeom>
+                    <a:ln>
+                      <a:noFill/>
+                    </a:ln>
+                    <a:extLst>
+                      <a:ext uri="{53640926-AAD7-44D8-BBD7-CCE9431645EC}">
+                        <a14:shadowObscured xmlns:a14="http://schemas.microsoft.com/office/drawing/2010/main"/>
+                      </a:ext>
+                    </a:extLst>
+                  </pic:spPr>
+                </pic:pic>
+              </a:graphicData>
+            </a:graphic>
+          </wp:inline>
+        </w:drawing>
+      </w:r>
+      <w:r>
+        <w:drawing>
+          <wp:inline distT="0" distB="0" distL="0" distR="0" wp14:anchorId="6F16A9DD" wp14:editId="6CB5626E">
+            <wp:extent cx="3888000" cy="1420496"/>
+            <wp:effectExtent l="0" t="0" r="0" b="8255"/>
+            <wp:docPr id="353452081" name="Picture 1"/>
+            <wp:cNvGraphicFramePr>
+              <a:graphicFrameLocks xmlns:a="http://schemas.openxmlformats.org/drawingml/2006/main" noChangeAspect="1"/>
+            </wp:cNvGraphicFramePr>
+            <a:graphic xmlns:a="http://schemas.openxmlformats.org/drawingml/2006/main">
+              <a:graphicData uri="http://schemas.openxmlformats.org/drawingml/2006/picture">
+                <pic:pic xmlns:pic="http://schemas.openxmlformats.org/drawingml/2006/picture">
+                  <pic:nvPicPr>
+                    <pic:cNvPr id="353452081" name=""/>
+                    <pic:cNvPicPr/>
+                  </pic:nvPicPr>
+                  <pic:blipFill>
+                    <a:blip r:embed="rId13"/>
+                    <a:stretch>
+                      <a:fillRect/>
+                    </a:stretch>
+                  </pic:blipFill>
+                  <pic:spPr>
+                    <a:xfrm>
+                      <a:off x="0" y="0"/>
+                      <a:ext cx="3888000" cy="1420496"/>
+                    </a:xfrm>
+                    <a:prstGeom prst="rect">
+                      <a:avLst/>
+                    </a:prstGeom>
+                  </pic:spPr>
+                </pic:pic>
+              </a:graphicData>
+            </a:graphic>
+          </wp:inline>
+        </w:drawing>
+      </w:r>
+    </w:p>
+    <w:p>
+      <w:pPr>
+        <w:pStyle w:val="Heading2"/>
+      </w:pPr>
+      <w:r>
+        <w:t>Menu Utama</w:t>
+      </w:r>
+    </w:p>
+    <w:p>
+      <w:r>
+        <w:rPr>
+          <w:b/>
+          <w:bCs/>
+        </w:rPr>
+        <w:t>Tekan tombol sekali</w:t>
+      </w:r>
+      <w:r>
+        <w:t xml:space="preserve"> untuk </w:t>
+      </w:r>
+      <w:r>
+        <w:rPr>
+          <w:b/>
+          <w:bCs/>
+        </w:rPr>
+        <w:t>bernavigasi</w:t>
+      </w:r>
+      <w:r>
+        <w:t xml:space="preserve"> pada menu utama. Terdapat 3 pilihan menu, yaitu JARAK, SUDUT, dan DAYA. </w:t>
+      </w:r>
+      <w:r>
+        <w:rPr>
+          <w:b/>
+          <w:bCs/>
+        </w:rPr>
+        <w:t>Tahan tombol sejenak</w:t>
+      </w:r>
+      <w:r>
+        <w:t xml:space="preserve"> untuk </w:t>
+      </w:r>
+      <w:r>
+        <w:rPr>
+          <w:b/>
+          <w:bCs/>
+        </w:rPr>
+        <w:t>masuk ke salah satu menu</w:t>
+      </w:r>
+      <w:r>
+        <w:t xml:space="preserve"> yang dipilih.</w:t>
+      </w:r>
+    </w:p>
+    <w:p>
+      <w:pPr>
+        <w:ind w:firstLine="0"/>
+        <w:jc w:val="center"/>
+      </w:pPr>
+      <w:r>
+        <w:drawing>
+          <wp:inline distT="0" distB="0" distL="0" distR="0" wp14:anchorId="4C0696D4" wp14:editId="04EA860B">
+            <wp:extent cx="3888000" cy="1344314"/>
+            <wp:effectExtent l="0" t="0" r="0" b="8255"/>
+            <wp:docPr id="906304381" name="Picture 1"/>
+            <wp:cNvGraphicFramePr>
+              <a:graphicFrameLocks xmlns:a="http://schemas.openxmlformats.org/drawingml/2006/main" noChangeAspect="1"/>
+            </wp:cNvGraphicFramePr>
+            <a:graphic xmlns:a="http://schemas.openxmlformats.org/drawingml/2006/main">
+              <a:graphicData uri="http://schemas.openxmlformats.org/drawingml/2006/picture">
+                <pic:pic xmlns:pic="http://schemas.openxmlformats.org/drawingml/2006/picture">
+                  <pic:nvPicPr>
+                    <pic:cNvPr id="906304381" name=""/>
+                    <pic:cNvPicPr/>
+                  </pic:nvPicPr>
+                  <pic:blipFill>
+                    <a:blip r:embed="rId14"/>
+                    <a:stretch>
+                      <a:fillRect/>
+                    </a:stretch>
+                  </pic:blipFill>
+                  <pic:spPr>
+                    <a:xfrm>
+                      <a:off x="0" y="0"/>
+                      <a:ext cx="3888000" cy="1344314"/>
+                    </a:xfrm>
+                    <a:prstGeom prst="rect">
+                      <a:avLst/>
+                    </a:prstGeom>
+                  </pic:spPr>
+                </pic:pic>
+              </a:graphicData>
+            </a:graphic>
+          </wp:inline>
+        </w:drawing>
+      </w:r>
+      <w:r>
+        <w:drawing>
+          <wp:inline distT="0" distB="0" distL="0" distR="0" wp14:anchorId="37CAA48C" wp14:editId="4516DBA8">
+            <wp:extent cx="3888000" cy="1485450"/>
+            <wp:effectExtent l="0" t="0" r="0" b="635"/>
+            <wp:docPr id="1407064899" name="Picture 1"/>
+            <wp:cNvGraphicFramePr>
+              <a:graphicFrameLocks xmlns:a="http://schemas.openxmlformats.org/drawingml/2006/main" noChangeAspect="1"/>
+            </wp:cNvGraphicFramePr>
+            <a:graphic xmlns:a="http://schemas.openxmlformats.org/drawingml/2006/main">
+              <a:graphicData uri="http://schemas.openxmlformats.org/drawingml/2006/picture">
+                <pic:pic xmlns:pic="http://schemas.openxmlformats.org/drawingml/2006/picture">
+                  <pic:nvPicPr>
+                    <pic:cNvPr id="1407064899" name=""/>
+                    <pic:cNvPicPr/>
+                  </pic:nvPicPr>
+                  <pic:blipFill>
+                    <a:blip r:embed="rId15"/>
+                    <a:stretch>
+                      <a:fillRect/>
+                    </a:stretch>
+                  </pic:blipFill>
+                  <pic:spPr>
+                    <a:xfrm>
+                      <a:off x="0" y="0"/>
+                      <a:ext cx="3888000" cy="1485450"/>
+                    </a:xfrm>
+                    <a:prstGeom prst="rect">
+                      <a:avLst/>
+                    </a:prstGeom>
+                  </pic:spPr>
+                </pic:pic>
+              </a:graphicData>
+            </a:graphic>
+          </wp:inline>
+        </w:drawing>
+      </w:r>
+      <w:r>
+        <w:drawing>
+          <wp:inline distT="0" distB="0" distL="0" distR="0" wp14:anchorId="5C41A125" wp14:editId="5301FEB9">
+            <wp:extent cx="3888000" cy="1464479"/>
+            <wp:effectExtent l="0" t="0" r="0" b="2540"/>
+            <wp:docPr id="1649925462" name="Picture 1"/>
+            <wp:cNvGraphicFramePr>
+              <a:graphicFrameLocks xmlns:a="http://schemas.openxmlformats.org/drawingml/2006/main" noChangeAspect="1"/>
+            </wp:cNvGraphicFramePr>
+            <a:graphic xmlns:a="http://schemas.openxmlformats.org/drawingml/2006/main">
+              <a:graphicData uri="http://schemas.openxmlformats.org/drawingml/2006/picture">
+                <pic:pic xmlns:pic="http://schemas.openxmlformats.org/drawingml/2006/picture">
+                  <pic:nvPicPr>
+                    <pic:cNvPr id="1649925462" name=""/>
+                    <pic:cNvPicPr/>
+                  </pic:nvPicPr>
+                  <pic:blipFill>
+                    <a:blip r:embed="rId16"/>
+                    <a:stretch>
+                      <a:fillRect/>
+                    </a:stretch>
+                  </pic:blipFill>
+                  <pic:spPr>
+                    <a:xfrm>
+                      <a:off x="0" y="0"/>
+                      <a:ext cx="3888000" cy="1464479"/>
+                    </a:xfrm>
+                    <a:prstGeom prst="rect">
+                      <a:avLst/>
+                    </a:prstGeom>
+                  </pic:spPr>
+                </pic:pic>
+              </a:graphicData>
+            </a:graphic>
+          </wp:inline>
+        </w:drawing>
+      </w:r>
+    </w:p>
+    <w:p>
+      <w:pPr>
+        <w:pStyle w:val="Heading2"/>
+      </w:pPr>
+      <w:r>
+        <w:lastRenderedPageBreak/>
+        <w:t>Menu JARAK</w:t>
+      </w:r>
+    </w:p>
+    <w:p>
+      <w:r>
+        <w:t xml:space="preserve">Pada menu JARAK, terdapat satuan jarak dalam meter yang menunjukkan nilai jarak dari sensor ke objek/materi/penghalang yang dituju. Indikator batang </w:t>
+      </w:r>
+      <w:r>
+        <w:rPr>
+          <w:b/>
+          <w:bCs/>
+        </w:rPr>
+        <w:t>y</w:t>
+      </w:r>
+      <w:r>
+        <w:t xml:space="preserve"> dan </w:t>
+      </w:r>
+      <w:r>
+        <w:rPr>
+          <w:b/>
+          <w:bCs/>
+        </w:rPr>
+        <w:t>z</w:t>
+      </w:r>
+      <w:r>
+        <w:t xml:space="preserve"> menunjukkan kemiringan alat pada sumbu </w:t>
+      </w:r>
+      <w:r>
+        <w:rPr>
+          <w:b/>
+          <w:bCs/>
+        </w:rPr>
+        <w:t>y</w:t>
+      </w:r>
+      <w:r>
+        <w:t xml:space="preserve"> dan </w:t>
+      </w:r>
+      <w:r>
+        <w:rPr>
+          <w:b/>
+          <w:bCs/>
+        </w:rPr>
+        <w:t>z</w:t>
+      </w:r>
+      <w:r>
+        <w:t xml:space="preserve"> selama pengukuran. Pengukuran yang diharapkan adalah pengukuran yang tegak lurus terhadap permukaan bumi atau ditandai dengan </w:t>
+      </w:r>
+      <w:r>
+        <w:rPr>
+          <w:b/>
+          <w:bCs/>
+        </w:rPr>
+        <w:t>tidak adanya batang putih</w:t>
+      </w:r>
+      <w:r>
+        <w:t xml:space="preserve"> pada nilai </w:t>
+      </w:r>
+      <w:r>
+        <w:rPr>
+          <w:b/>
+          <w:bCs/>
+        </w:rPr>
+        <w:t xml:space="preserve">y </w:t>
+      </w:r>
+      <w:r>
+        <w:t xml:space="preserve">maupun </w:t>
+      </w:r>
+      <w:r>
+        <w:rPr>
+          <w:b/>
+          <w:bCs/>
+        </w:rPr>
+        <w:t>z</w:t>
+      </w:r>
+      <w:r>
+        <w:t>. Hal tersebut dicontohkan pada dua skenario di bawah.</w:t>
+      </w:r>
+      <w:r>
+        <w:t xml:space="preserve"> </w:t>
+      </w:r>
+      <w:r>
+        <w:rPr>
+          <w:b/>
+          <w:bCs/>
+        </w:rPr>
+        <w:t xml:space="preserve">Tekan tombol sekali </w:t>
+      </w:r>
+      <w:r>
+        <w:t xml:space="preserve">untuk </w:t>
+      </w:r>
+      <w:r>
+        <w:rPr>
+          <w:b/>
+          <w:bCs/>
+        </w:rPr>
+        <w:t>menangkap hasil pengukuran</w:t>
+      </w:r>
+      <w:r>
+        <w:t xml:space="preserve"> dan </w:t>
+      </w:r>
+      <w:r>
+        <w:rPr>
+          <w:b/>
+          <w:bCs/>
+        </w:rPr>
+        <w:t xml:space="preserve">tahan tombol sejenak </w:t>
+      </w:r>
+      <w:r>
+        <w:t xml:space="preserve">untuk </w:t>
+      </w:r>
+      <w:r>
+        <w:rPr>
+          <w:b/>
+          <w:bCs/>
+        </w:rPr>
+        <w:t>kembali ke menu utama</w:t>
+      </w:r>
+      <w:r>
+        <w:t xml:space="preserve">. </w:t>
+      </w:r>
+    </w:p>
+    <w:p>
+      <w:pPr>
+        <w:ind w:firstLine="0"/>
+        <w:jc w:val="center"/>
+      </w:pPr>
+      <w:r>
+        <w:drawing>
+          <wp:inline distT="0" distB="0" distL="0" distR="0" wp14:anchorId="36C27BFC" wp14:editId="47EDBB89">
+            <wp:extent cx="1189832" cy="2664000"/>
+            <wp:effectExtent l="0" t="0" r="0" b="3175"/>
+            <wp:docPr id="1478534297" name="Picture 1"/>
+            <wp:cNvGraphicFramePr>
+              <a:graphicFrameLocks xmlns:a="http://schemas.openxmlformats.org/drawingml/2006/main" noChangeAspect="1"/>
+            </wp:cNvGraphicFramePr>
+            <a:graphic xmlns:a="http://schemas.openxmlformats.org/drawingml/2006/main">
+              <a:graphicData uri="http://schemas.openxmlformats.org/drawingml/2006/picture">
+                <pic:pic xmlns:pic="http://schemas.openxmlformats.org/drawingml/2006/picture">
+                  <pic:nvPicPr>
+                    <pic:cNvPr id="1478534297" name=""/>
+                    <pic:cNvPicPr/>
+                  </pic:nvPicPr>
+                  <pic:blipFill>
+                    <a:blip r:embed="rId17"/>
+                    <a:stretch>
+                      <a:fillRect/>
+                    </a:stretch>
+                  </pic:blipFill>
+                  <pic:spPr>
+                    <a:xfrm>
+                      <a:off x="0" y="0"/>
+                      <a:ext cx="1189832" cy="2664000"/>
+                    </a:xfrm>
+                    <a:prstGeom prst="rect">
+                      <a:avLst/>
+                    </a:prstGeom>
+                  </pic:spPr>
+                </pic:pic>
+              </a:graphicData>
+            </a:graphic>
+          </wp:inline>
+        </w:drawing>
+      </w:r>
+      <w:r>
+        <w:t xml:space="preserve">     </w:t>
+      </w:r>
+      <w:r>
+        <w:drawing>
+          <wp:inline distT="0" distB="0" distL="0" distR="0" wp14:anchorId="7839D650" wp14:editId="3C16168F">
+            <wp:extent cx="1252870" cy="2664000"/>
+            <wp:effectExtent l="0" t="0" r="4445" b="3175"/>
+            <wp:docPr id="615328352" name="Picture 1"/>
+            <wp:cNvGraphicFramePr>
+              <a:graphicFrameLocks xmlns:a="http://schemas.openxmlformats.org/drawingml/2006/main" noChangeAspect="1"/>
+            </wp:cNvGraphicFramePr>
+            <a:graphic xmlns:a="http://schemas.openxmlformats.org/drawingml/2006/main">
+              <a:graphicData uri="http://schemas.openxmlformats.org/drawingml/2006/picture">
+                <pic:pic xmlns:pic="http://schemas.openxmlformats.org/drawingml/2006/picture">
+                  <pic:nvPicPr>
+                    <pic:cNvPr id="615328352" name=""/>
+                    <pic:cNvPicPr/>
+                  </pic:nvPicPr>
+                  <pic:blipFill>
+                    <a:blip r:embed="rId18"/>
+                    <a:stretch>
+                      <a:fillRect/>
+                    </a:stretch>
+                  </pic:blipFill>
+                  <pic:spPr>
+                    <a:xfrm>
+                      <a:off x="0" y="0"/>
+                      <a:ext cx="1252870" cy="2664000"/>
+                    </a:xfrm>
+                    <a:prstGeom prst="rect">
+                      <a:avLst/>
+                    </a:prstGeom>
+                  </pic:spPr>
+                </pic:pic>
+              </a:graphicData>
+            </a:graphic>
+          </wp:inline>
+        </w:drawing>
+      </w:r>
+    </w:p>
+    <w:p>
+      <w:pPr>
+        <w:pStyle w:val="Heading2"/>
+      </w:pPr>
+      <w:r>
+        <w:t>Menu SUDUT</w:t>
+      </w:r>
+    </w:p>
+    <w:p>
+      <w:r>
+        <w:t>Pada menu SUDUT, pengguna dapat langsung meletakkan perangkat pada permukaan yang ingin diukur kemiringannya (dalam derajat). Diagram inklinometer di sebelah kiri tampilan membantu visualisasi kemiringan.</w:t>
+      </w:r>
+      <w:r>
+        <w:t xml:space="preserve"> </w:t>
+      </w:r>
+      <w:r>
+        <w:rPr>
+          <w:b/>
+          <w:bCs/>
+        </w:rPr>
+        <w:t xml:space="preserve">Tekan tombol sekali </w:t>
+      </w:r>
+      <w:r>
+        <w:t xml:space="preserve">untuk </w:t>
+      </w:r>
+      <w:r>
+        <w:rPr>
+          <w:b/>
+          <w:bCs/>
+        </w:rPr>
+        <w:t>menangkap hasil pengukuran</w:t>
+      </w:r>
+      <w:r>
+        <w:t xml:space="preserve"> dan </w:t>
+      </w:r>
+      <w:r>
+        <w:rPr>
+          <w:b/>
+          <w:bCs/>
+        </w:rPr>
+        <w:t xml:space="preserve">tahan tombol sejenak </w:t>
+      </w:r>
+      <w:r>
+        <w:t xml:space="preserve">untuk </w:t>
+      </w:r>
+      <w:r>
+        <w:rPr>
+          <w:b/>
+          <w:bCs/>
+        </w:rPr>
+        <w:t>kembali ke menu utama</w:t>
+      </w:r>
+      <w:r>
+        <w:t xml:space="preserve">. </w:t>
+      </w:r>
+    </w:p>
+    <w:p>
+      <w:pPr>
+        <w:ind w:firstLine="0"/>
+        <w:jc w:val="center"/>
+      </w:pPr>
+      <w:r>
+        <w:drawing>
+          <wp:inline distT="0" distB="0" distL="0" distR="0" wp14:anchorId="053318A8" wp14:editId="2CA4AD39">
+            <wp:extent cx="3996000" cy="1503559"/>
+            <wp:effectExtent l="0" t="0" r="5080" b="1905"/>
+            <wp:docPr id="421796278" name="Picture 1"/>
+            <wp:cNvGraphicFramePr>
+              <a:graphicFrameLocks xmlns:a="http://schemas.openxmlformats.org/drawingml/2006/main" noChangeAspect="1"/>
+            </wp:cNvGraphicFramePr>
+            <a:graphic xmlns:a="http://schemas.openxmlformats.org/drawingml/2006/main">
+              <a:graphicData uri="http://schemas.openxmlformats.org/drawingml/2006/picture">
+                <pic:pic xmlns:pic="http://schemas.openxmlformats.org/drawingml/2006/picture">
+                  <pic:nvPicPr>
+                    <pic:cNvPr id="421796278" name=""/>
+                    <pic:cNvPicPr/>
+                  </pic:nvPicPr>
+                  <pic:blipFill>
+                    <a:blip r:embed="rId19"/>
+                    <a:stretch>
+                      <a:fillRect/>
+                    </a:stretch>
+                  </pic:blipFill>
+                  <pic:spPr>
+                    <a:xfrm>
+                      <a:off x="0" y="0"/>
+                      <a:ext cx="3996000" cy="1503559"/>
+                    </a:xfrm>
+                    <a:prstGeom prst="rect">
+                      <a:avLst/>
+                    </a:prstGeom>
+                  </pic:spPr>
+                </pic:pic>
+              </a:graphicData>
+            </a:graphic>
+          </wp:inline>
+        </w:drawing>
+      </w:r>
+    </w:p>
+    <w:p>
+      <w:pPr>
+        <w:pStyle w:val="Heading2"/>
+      </w:pPr>
+      <w:r>
+        <w:t>Menu DAYA</w:t>
+      </w:r>
+    </w:p>
+    <w:p>
+      <w:r>
+        <w:t>Menu DAYA menunjukkan persentase kapasitas baterai saat ini.</w:t>
+      </w:r>
+      <w:r>
+        <w:t xml:space="preserve"> </w:t>
+      </w:r>
+      <w:r>
+        <w:rPr>
+          <w:b/>
+          <w:bCs/>
+        </w:rPr>
+        <w:t xml:space="preserve">Tahan tombol sejenak </w:t>
+      </w:r>
+      <w:r>
+        <w:t xml:space="preserve">untuk </w:t>
+      </w:r>
+      <w:r>
+        <w:rPr>
+          <w:b/>
+          <w:bCs/>
+        </w:rPr>
+        <w:t>kembali ke menu utama</w:t>
+      </w:r>
+      <w:r>
+        <w:t>.</w:t>
+      </w:r>
+    </w:p>
+    <w:p>
+      <w:pPr>
+        <w:ind w:firstLine="0"/>
+        <w:jc w:val="center"/>
+      </w:pPr>
+      <w:r>
+        <w:drawing>
+          <wp:inline distT="0" distB="0" distL="0" distR="0" wp14:anchorId="0FF05FF4" wp14:editId="525081DB">
+            <wp:extent cx="3996000" cy="1582975"/>
+            <wp:effectExtent l="0" t="0" r="5080" b="0"/>
+            <wp:docPr id="1663021199" name="Picture 1"/>
+            <wp:cNvGraphicFramePr>
+              <a:graphicFrameLocks xmlns:a="http://schemas.openxmlformats.org/drawingml/2006/main" noChangeAspect="1"/>
+            </wp:cNvGraphicFramePr>
+            <a:graphic xmlns:a="http://schemas.openxmlformats.org/drawingml/2006/main">
+              <a:graphicData uri="http://schemas.openxmlformats.org/drawingml/2006/picture">
+                <pic:pic xmlns:pic="http://schemas.openxmlformats.org/drawingml/2006/picture">
+                  <pic:nvPicPr>
+                    <pic:cNvPr id="1663021199" name=""/>
+                    <pic:cNvPicPr/>
+                  </pic:nvPicPr>
+                  <pic:blipFill>
+                    <a:blip r:embed="rId20"/>
+                    <a:stretch>
+                      <a:fillRect/>
+                    </a:stretch>
+                  </pic:blipFill>
+                  <pic:spPr>
+                    <a:xfrm>
+                      <a:off x="0" y="0"/>
+                      <a:ext cx="3996000" cy="1582975"/>
+                    </a:xfrm>
+                    <a:prstGeom prst="rect">
+                      <a:avLst/>
+                    </a:prstGeom>
+                  </pic:spPr>
+                </pic:pic>
+              </a:graphicData>
+            </a:graphic>
+          </wp:inline>
+        </w:drawing>
+      </w:r>
+    </w:p>
     <w:sectPr>
-      <w:footerReference w:type="default" r:id="rId12"/>
+      <w:footerReference w:type="default" r:id="rId21"/>
       <w:pgSz w:w="11906" w:h="16838"/>
       <w:pgMar w:top="720" w:right="720" w:bottom="720" w:left="720" w:header="170" w:footer="170" w:gutter="0"/>
       <w:cols w:space="708"/>
@@ -5388,7 +6135,7 @@
   <w:style w:type="paragraph" w:default="1" w:styleId="Normal">
     <w:name w:val="Normal"/>
     <w:qFormat/>
-    <w:rsid w:val="00495574"/>
+    <w:rsid w:val="00C46921"/>
     <w:pPr>
       <w:ind w:firstLine="709"/>
       <w:jc w:val="both"/>
@@ -5596,6 +6343,7 @@
   <w:style w:type="character" w:default="1" w:styleId="DefaultParagraphFont">
     <w:name w:val="Default Paragraph Font"/>
     <w:uiPriority w:val="1"/>
+    <w:semiHidden/>
     <w:unhideWhenUsed/>
   </w:style>
   <w:style w:type="table" w:default="1" w:styleId="TableNormal">

</xml_diff>

<commit_message>
docs: versioning and charging details added
</commit_message>
<xml_diff>
--- a/Dokumen Teknis.docx
+++ b/Dokumen Teknis.docx
@@ -40,6 +40,7 @@
     <w:p>
       <w:pPr>
         <w:pStyle w:val="Subtitle"/>
+        <w:spacing w:after="0"/>
         <w:rPr>
           <w:sz w:val="40"/>
           <w:szCs w:val="40"/>
@@ -51,6 +52,19 @@
           <w:szCs w:val="40"/>
         </w:rPr>
         <w:t>Dokumen Teknis</w:t>
+      </w:r>
+    </w:p>
+    <w:p>
+      <w:pPr>
+        <w:rPr>
+          <w:color w:val="747474" w:themeColor="background2" w:themeShade="80"/>
+        </w:rPr>
+      </w:pPr>
+      <w:r>
+        <w:rPr>
+          <w:color w:val="747474" w:themeColor="background2" w:themeShade="80"/>
+        </w:rPr>
+        <w:t>Versi 1.0.1-prototype</w:t>
       </w:r>
     </w:p>
     <w:p>
@@ -4403,6 +4417,9 @@
         <w:jc w:val="center"/>
       </w:pPr>
       <w:r>
+        <w:rPr>
+          <w:noProof/>
+        </w:rPr>
         <w:drawing>
           <wp:inline distT="0" distB="0" distL="0" distR="0" wp14:anchorId="62C5D3D6" wp14:editId="74B7C44E">
             <wp:extent cx="3888000" cy="1298501"/>
@@ -4449,6 +4466,9 @@
         </w:drawing>
       </w:r>
       <w:r>
+        <w:rPr>
+          <w:noProof/>
+        </w:rPr>
         <w:drawing>
           <wp:inline distT="0" distB="0" distL="0" distR="0" wp14:anchorId="6F16A9DD" wp14:editId="6CB5626E">
             <wp:extent cx="3888000" cy="1420496"/>
@@ -4542,6 +4562,9 @@
         <w:jc w:val="center"/>
       </w:pPr>
       <w:r>
+        <w:rPr>
+          <w:noProof/>
+        </w:rPr>
         <w:drawing>
           <wp:inline distT="0" distB="0" distL="0" distR="0" wp14:anchorId="4C0696D4" wp14:editId="04EA860B">
             <wp:extent cx="3888000" cy="1344314"/>
@@ -4579,6 +4602,9 @@
         </w:drawing>
       </w:r>
       <w:r>
+        <w:rPr>
+          <w:noProof/>
+        </w:rPr>
         <w:drawing>
           <wp:inline distT="0" distB="0" distL="0" distR="0" wp14:anchorId="37CAA48C" wp14:editId="4516DBA8">
             <wp:extent cx="3888000" cy="1485450"/>
@@ -4616,6 +4642,9 @@
         </w:drawing>
       </w:r>
       <w:r>
+        <w:rPr>
+          <w:noProof/>
+        </w:rPr>
         <w:drawing>
           <wp:inline distT="0" distB="0" distL="0" distR="0" wp14:anchorId="5C41A125" wp14:editId="5301FEB9">
             <wp:extent cx="3888000" cy="1464479"/>
@@ -4786,6 +4815,9 @@
         <w:jc w:val="center"/>
       </w:pPr>
       <w:r>
+        <w:rPr>
+          <w:noProof/>
+        </w:rPr>
         <w:drawing>
           <wp:inline distT="0" distB="0" distL="0" distR="0" wp14:anchorId="36C27BFC" wp14:editId="47EDBB89">
             <wp:extent cx="1189832" cy="2664000"/>
@@ -4826,6 +4858,9 @@
         <w:t xml:space="preserve">     </w:t>
       </w:r>
       <w:r>
+        <w:rPr>
+          <w:noProof/>
+        </w:rPr>
         <w:drawing>
           <wp:inline distT="0" distB="0" distL="0" distR="0" wp14:anchorId="7839D650" wp14:editId="3C16168F">
             <wp:extent cx="1252870" cy="2664000"/>
@@ -4925,6 +4960,9 @@
         <w:jc w:val="center"/>
       </w:pPr>
       <w:r>
+        <w:rPr>
+          <w:noProof/>
+        </w:rPr>
         <w:drawing>
           <wp:inline distT="0" distB="0" distL="0" distR="0" wp14:anchorId="053318A8" wp14:editId="2CA4AD39">
             <wp:extent cx="3996000" cy="1503559"/>
@@ -5004,6 +5042,9 @@
         <w:jc w:val="center"/>
       </w:pPr>
       <w:r>
+        <w:rPr>
+          <w:noProof/>
+        </w:rPr>
         <w:drawing>
           <wp:inline distT="0" distB="0" distL="0" distR="0" wp14:anchorId="0FF05FF4" wp14:editId="525081DB">
             <wp:extent cx="3996000" cy="1582975"/>
@@ -5041,8 +5082,223 @@
         </w:drawing>
       </w:r>
     </w:p>
+    <w:p>
+      <w:pPr>
+        <w:pStyle w:val="Heading2"/>
+      </w:pPr>
+      <w:r>
+        <w:lastRenderedPageBreak/>
+        <w:t>Pengisian Daya</w:t>
+      </w:r>
+    </w:p>
+    <w:p>
+      <w:r>
+        <w:t xml:space="preserve">Pengisian daya dapat dilakukan dengan </w:t>
+      </w:r>
+      <w:r>
+        <w:rPr>
+          <w:b/>
+          <w:bCs/>
+          <w:i/>
+          <w:iCs/>
+        </w:rPr>
+        <w:t>charger</w:t>
+      </w:r>
+      <w:r>
+        <w:rPr>
+          <w:b/>
+          <w:bCs/>
+        </w:rPr>
+        <w:t xml:space="preserve"> atau </w:t>
+      </w:r>
+      <w:r>
+        <w:rPr>
+          <w:b/>
+          <w:bCs/>
+          <w:i/>
+          <w:iCs/>
+        </w:rPr>
+        <w:t>adapter</w:t>
+      </w:r>
+      <w:r>
+        <w:rPr>
+          <w:b/>
+          <w:bCs/>
+        </w:rPr>
+        <w:t xml:space="preserve"> USB Type-C</w:t>
+      </w:r>
+      <w:r>
+        <w:t xml:space="preserve"> dengan </w:t>
+      </w:r>
+      <w:r>
+        <w:rPr>
+          <w:b/>
+          <w:bCs/>
+        </w:rPr>
+        <w:t>tegangan 5V dan minimal arus 1A</w:t>
+      </w:r>
+      <w:r>
+        <w:t xml:space="preserve">. Terdapat </w:t>
+      </w:r>
+      <w:r>
+        <w:rPr>
+          <w:b/>
+          <w:bCs/>
+        </w:rPr>
+        <w:t>indikator kecil</w:t>
+      </w:r>
+      <w:r>
+        <w:t xml:space="preserve"> di samping perangkat untuk menunjukkan status pengisian baterai. </w:t>
+      </w:r>
+      <w:r>
+        <w:rPr>
+          <w:b/>
+          <w:bCs/>
+        </w:rPr>
+        <w:t>MERAH</w:t>
+      </w:r>
+      <w:r>
+        <w:t xml:space="preserve">  berarti </w:t>
+      </w:r>
+      <w:r>
+        <w:rPr>
+          <w:b/>
+          <w:bCs/>
+        </w:rPr>
+        <w:t>pengisian sedang berlangsung</w:t>
+      </w:r>
+      <w:r>
+        <w:t xml:space="preserve">, sementara </w:t>
+      </w:r>
+      <w:r>
+        <w:rPr>
+          <w:b/>
+          <w:bCs/>
+        </w:rPr>
+        <w:t xml:space="preserve">BIRU </w:t>
+      </w:r>
+      <w:r>
+        <w:t xml:space="preserve">berarti </w:t>
+      </w:r>
+      <w:r>
+        <w:rPr>
+          <w:b/>
+          <w:bCs/>
+        </w:rPr>
+        <w:t>pengisian telah selesai</w:t>
+      </w:r>
+      <w:r>
+        <w:t xml:space="preserve">. Perangkat dapat digunakan secara intensif tanpa pengisian daya selama </w:t>
+      </w:r>
+      <w:r>
+        <w:rPr>
+          <w:b/>
+          <w:bCs/>
+        </w:rPr>
+        <w:t>kurang lebih satu minggu</w:t>
+      </w:r>
+      <w:r>
+        <w:t xml:space="preserve"> dan durasi pengisian daya dari kondisi baterai kosong adalah sekitar </w:t>
+      </w:r>
+      <w:r>
+        <w:rPr>
+          <w:b/>
+          <w:bCs/>
+        </w:rPr>
+        <w:t>20 menit</w:t>
+      </w:r>
+      <w:r>
+        <w:t>.</w:t>
+      </w:r>
+    </w:p>
+    <w:p>
+      <w:pPr>
+        <w:ind w:firstLine="0"/>
+        <w:jc w:val="center"/>
+      </w:pPr>
+      <w:r>
+        <w:drawing>
+          <wp:inline distT="0" distB="0" distL="0" distR="0" wp14:anchorId="243FEF71" wp14:editId="65F12D5E">
+            <wp:extent cx="3960000" cy="2070536"/>
+            <wp:effectExtent l="0" t="0" r="2540" b="6350"/>
+            <wp:docPr id="361259683" name="Picture 1"/>
+            <wp:cNvGraphicFramePr>
+              <a:graphicFrameLocks xmlns:a="http://schemas.openxmlformats.org/drawingml/2006/main" noChangeAspect="1"/>
+            </wp:cNvGraphicFramePr>
+            <a:graphic xmlns:a="http://schemas.openxmlformats.org/drawingml/2006/main">
+              <a:graphicData uri="http://schemas.openxmlformats.org/drawingml/2006/picture">
+                <pic:pic xmlns:pic="http://schemas.openxmlformats.org/drawingml/2006/picture">
+                  <pic:nvPicPr>
+                    <pic:cNvPr id="361259683" name=""/>
+                    <pic:cNvPicPr/>
+                  </pic:nvPicPr>
+                  <pic:blipFill>
+                    <a:blip r:embed="rId21"/>
+                    <a:stretch>
+                      <a:fillRect/>
+                    </a:stretch>
+                  </pic:blipFill>
+                  <pic:spPr>
+                    <a:xfrm>
+                      <a:off x="0" y="0"/>
+                      <a:ext cx="3960000" cy="2070536"/>
+                    </a:xfrm>
+                    <a:prstGeom prst="rect">
+                      <a:avLst/>
+                    </a:prstGeom>
+                  </pic:spPr>
+                </pic:pic>
+              </a:graphicData>
+            </a:graphic>
+          </wp:inline>
+        </w:drawing>
+      </w:r>
+    </w:p>
+    <w:p>
+      <w:pPr>
+        <w:ind w:firstLine="0"/>
+        <w:jc w:val="center"/>
+      </w:pPr>
+      <w:r>
+        <w:drawing>
+          <wp:inline distT="0" distB="0" distL="0" distR="0" wp14:anchorId="4D51192F" wp14:editId="283F50E6">
+            <wp:extent cx="3960000" cy="1797793"/>
+            <wp:effectExtent l="0" t="0" r="2540" b="0"/>
+            <wp:docPr id="253514564" name="Picture 1"/>
+            <wp:cNvGraphicFramePr>
+              <a:graphicFrameLocks xmlns:a="http://schemas.openxmlformats.org/drawingml/2006/main" noChangeAspect="1"/>
+            </wp:cNvGraphicFramePr>
+            <a:graphic xmlns:a="http://schemas.openxmlformats.org/drawingml/2006/main">
+              <a:graphicData uri="http://schemas.openxmlformats.org/drawingml/2006/picture">
+                <pic:pic xmlns:pic="http://schemas.openxmlformats.org/drawingml/2006/picture">
+                  <pic:nvPicPr>
+                    <pic:cNvPr id="253514564" name=""/>
+                    <pic:cNvPicPr/>
+                  </pic:nvPicPr>
+                  <pic:blipFill>
+                    <a:blip r:embed="rId22"/>
+                    <a:stretch>
+                      <a:fillRect/>
+                    </a:stretch>
+                  </pic:blipFill>
+                  <pic:spPr>
+                    <a:xfrm>
+                      <a:off x="0" y="0"/>
+                      <a:ext cx="3960000" cy="1797793"/>
+                    </a:xfrm>
+                    <a:prstGeom prst="rect">
+                      <a:avLst/>
+                    </a:prstGeom>
+                  </pic:spPr>
+                </pic:pic>
+              </a:graphicData>
+            </a:graphic>
+          </wp:inline>
+        </w:drawing>
+      </w:r>
+    </w:p>
     <w:sectPr>
-      <w:footerReference w:type="default" r:id="rId21"/>
+      <w:footerReference w:type="default" r:id="rId23"/>
       <w:pgSz w:w="11906" w:h="16838"/>
       <w:pgMar w:top="720" w:right="720" w:bottom="720" w:left="720" w:header="170" w:footer="170" w:gutter="0"/>
       <w:cols w:space="708"/>

</xml_diff>

<commit_message>
docs: bills and docs updated
</commit_message>
<xml_diff>
--- a/Dokumen Teknis.docx
+++ b/Dokumen Teknis.docx
@@ -341,7 +341,13 @@
         <w:t>Case ABS</w:t>
       </w:r>
       <w:r>
-        <w:t xml:space="preserve"> yang minimalis.</w:t>
+        <w:t xml:space="preserve"> yang minimalis</w:t>
+      </w:r>
+      <w:r>
+        <w:t xml:space="preserve"> dengan alas anti-slip</w:t>
+      </w:r>
+      <w:r>
+        <w:t>.</w:t>
       </w:r>
     </w:p>
     <w:p>
@@ -5217,6 +5223,9 @@
         <w:jc w:val="center"/>
       </w:pPr>
       <w:r>
+        <w:rPr>
+          <w:noProof/>
+        </w:rPr>
         <w:drawing>
           <wp:inline distT="0" distB="0" distL="0" distR="0" wp14:anchorId="243FEF71" wp14:editId="65F12D5E">
             <wp:extent cx="3960000" cy="2070536"/>
@@ -5260,6 +5269,9 @@
         <w:jc w:val="center"/>
       </w:pPr>
       <w:r>
+        <w:rPr>
+          <w:noProof/>
+        </w:rPr>
         <w:drawing>
           <wp:inline distT="0" distB="0" distL="0" distR="0" wp14:anchorId="4D51192F" wp14:editId="283F50E6">
             <wp:extent cx="3960000" cy="1797793"/>

</xml_diff>